<commit_message>
vpn fix + paper snake, pull dulu sebelum push
</commit_message>
<xml_diff>
--- a/vpn/vpn - Copy.docx
+++ b/vpn/vpn - Copy.docx
@@ -1886,10 +1886,19 @@
       <w:r>
         <w:rPr>
           <w:rFonts w:ascii="Times New Roman" w:hAnsi="Times New Roman" w:cs="Times New Roman"/>
-          <w:sz w:val="24"/>
-          <w:szCs w:val="24"/>
-        </w:rPr>
-        <w:t>PPTP (Point to Point Tunneling Protocol) : sebuah protocol yang mengizinkan hubungan Point-to-Point Protocol (PPP) melewati jaringan IP, dengan membuat Virtual Private Network (VPN).</w:t>
+          <w:b/>
+          <w:sz w:val="24"/>
+          <w:szCs w:val="24"/>
+        </w:rPr>
+        <w:t>PPTP (Point to Point Tunneling Protocol)</w:t>
+      </w:r>
+      <w:r>
+        <w:rPr>
+          <w:rFonts w:ascii="Times New Roman" w:hAnsi="Times New Roman" w:cs="Times New Roman"/>
+          <w:sz w:val="24"/>
+          <w:szCs w:val="24"/>
+        </w:rPr>
+        <w:t xml:space="preserve"> : sebuah protocol yang mengizinkan hubungan Point-to-Point Protocol (PPP) melewati jaringan IP, dengan membuat Virtual Private Network (VPN).</w:t>
       </w:r>
     </w:p>
     <w:p>
@@ -1911,10 +1920,19 @@
       <w:r>
         <w:rPr>
           <w:rFonts w:ascii="Times New Roman" w:hAnsi="Times New Roman" w:cs="Times New Roman"/>
-          <w:sz w:val="24"/>
-          <w:szCs w:val="24"/>
-        </w:rPr>
-        <w:t>L2TP (Layer 2 Tunneling Protocol) dan standar terbaru : sebuah standar Internet Engineering Task Force (IETF) untuk masalah protocol tunneling yang digunakan untuk melakukan enkapsulasi terhadap frame-frame protocol Point-to-Point Protokol (PPP) untuk ditransmisikan melalui jaringan TCP/IP, X.25, frame relay atau jaringan Asynchronous Transfer Mode (ATM).</w:t>
+          <w:b/>
+          <w:sz w:val="24"/>
+          <w:szCs w:val="24"/>
+        </w:rPr>
+        <w:t>L2TP (Layer 2 Tunneling Protocol)</w:t>
+      </w:r>
+      <w:r>
+        <w:rPr>
+          <w:rFonts w:ascii="Times New Roman" w:hAnsi="Times New Roman" w:cs="Times New Roman"/>
+          <w:sz w:val="24"/>
+          <w:szCs w:val="24"/>
+        </w:rPr>
+        <w:t xml:space="preserve"> dan standar terbaru : sebuah standar Internet Engineering Task Force (IETF) untuk masalah protocol tunneling yang digunakan untuk melakukan enkapsulasi terhadap frame-frame protocol Point-to-Point Protokol (PPP) untuk ditransmisikan melalui jaringan TCP/IP, X.25, frame relay atau jaringan Asynchronous Transfer Mode (ATM).</w:t>
       </w:r>
     </w:p>
     <w:p>
@@ -1957,7 +1975,7 @@
       <w:pPr>
         <w:widowControl/>
         <w:spacing w:after="120" w:line="360" w:lineRule="auto"/>
-        <w:jc w:val="both"/>
+        <w:jc w:val="right"/>
         <w:rPr>
           <w:rFonts w:ascii="Times New Roman" w:hAnsi="Times New Roman" w:cs="Times New Roman"/>
           <w:sz w:val="24"/>
@@ -2042,15 +2060,17 @@
         <w:jc w:val="both"/>
         <w:rPr>
           <w:rFonts w:ascii="Times New Roman" w:hAnsi="Times New Roman" w:cs="Times New Roman"/>
-          <w:sz w:val="24"/>
-          <w:szCs w:val="24"/>
-        </w:rPr>
-      </w:pPr>
-      <w:r>
-        <w:rPr>
-          <w:rFonts w:ascii="Times New Roman" w:hAnsi="Times New Roman" w:cs="Times New Roman"/>
-          <w:sz w:val="24"/>
-          <w:szCs w:val="24"/>
+          <w:b/>
+          <w:sz w:val="28"/>
+          <w:szCs w:val="28"/>
+        </w:rPr>
+      </w:pPr>
+      <w:r>
+        <w:rPr>
+          <w:rFonts w:ascii="Times New Roman" w:hAnsi="Times New Roman" w:cs="Times New Roman"/>
+          <w:b/>
+          <w:sz w:val="28"/>
+          <w:szCs w:val="28"/>
         </w:rPr>
         <w:t>Keamanan Berinternet</w:t>
       </w:r>
@@ -2088,15 +2108,17 @@
         <w:jc w:val="both"/>
         <w:rPr>
           <w:rFonts w:ascii="Times New Roman" w:hAnsi="Times New Roman" w:cs="Times New Roman"/>
-          <w:sz w:val="24"/>
-          <w:szCs w:val="24"/>
-        </w:rPr>
-      </w:pPr>
-      <w:r>
-        <w:rPr>
-          <w:rFonts w:ascii="Times New Roman" w:hAnsi="Times New Roman" w:cs="Times New Roman"/>
-          <w:sz w:val="24"/>
-          <w:szCs w:val="24"/>
+          <w:b/>
+          <w:sz w:val="28"/>
+          <w:szCs w:val="28"/>
+        </w:rPr>
+      </w:pPr>
+      <w:r>
+        <w:rPr>
+          <w:rFonts w:ascii="Times New Roman" w:hAnsi="Times New Roman" w:cs="Times New Roman"/>
+          <w:b/>
+          <w:sz w:val="28"/>
+          <w:szCs w:val="28"/>
         </w:rPr>
         <w:t>Privasi Berinternet</w:t>
       </w:r>
@@ -2134,15 +2156,17 @@
         <w:jc w:val="both"/>
         <w:rPr>
           <w:rFonts w:ascii="Times New Roman" w:hAnsi="Times New Roman" w:cs="Times New Roman"/>
-          <w:sz w:val="24"/>
-          <w:szCs w:val="24"/>
-        </w:rPr>
-      </w:pPr>
-      <w:r>
-        <w:rPr>
-          <w:rFonts w:ascii="Times New Roman" w:hAnsi="Times New Roman" w:cs="Times New Roman"/>
-          <w:sz w:val="24"/>
-          <w:szCs w:val="24"/>
+          <w:b/>
+          <w:sz w:val="28"/>
+          <w:szCs w:val="28"/>
+        </w:rPr>
+      </w:pPr>
+      <w:r>
+        <w:rPr>
+          <w:rFonts w:ascii="Times New Roman" w:hAnsi="Times New Roman" w:cs="Times New Roman"/>
+          <w:b/>
+          <w:sz w:val="28"/>
+          <w:szCs w:val="28"/>
         </w:rPr>
         <w:t>Perlindungan saat Berinternet</w:t>
       </w:r>
@@ -2165,7 +2189,7 @@
           <w:sz w:val="24"/>
           <w:szCs w:val="24"/>
         </w:rPr>
-        <w:t xml:space="preserve">Keprihatinan utama lainnya adalah ketika mengunjungi sebuah situs web yang memiliki kode berbahaya seperti kode malware yang dapat menyebabkan kerusakan besar pada identitas pribadi dan pencurian informasi credential termasuk informasi login dan password. Hanya karena Anda mengunjungi sebuah situs web yang sah tidak berarti bahwa situs tersebut aman. Karena jalur internet adalah jalur publik, maka bisa saja data-data anda dilihat dan diambil. Ip publik Anda bisa memberikan peluang serangan </w:t>
+        <w:t>Keprihatinan utama lainnya adalah ketika mengunjungi sebuah situs web yang memiliki kode berbahaya seperti kode malware yang dapat menyebabkan kerusakan besar pada identitas pribadi dan pencurian informasi credential termasuk informasi login dan password. Hanya karena Anda mengunjungi sebuah situs web yang sah tidak berarti bahwa situs tersebut aman. Karena jalur internet adalah jalur publik, maka bisa saja data-</w:t>
       </w:r>
       <w:r>
         <w:rPr>
@@ -2174,7 +2198,7 @@
           <w:szCs w:val="24"/>
         </w:rPr>
         <w:lastRenderedPageBreak/>
-        <w:t>berbahaya terhadap data-data pribadi Anda. VPN menyembunyikan alamat IP publik dan menjadi perisai Anda terhadap serangan tersebut.</w:t>
+        <w:t>data anda dilihat dan diambil. Ip publik Anda bisa memberikan peluang serangan berbahaya terhadap data-data pribadi Anda. VPN menyembunyikan alamat IP publik dan menjadi perisai Anda terhadap serangan tersebut.</w:t>
       </w:r>
     </w:p>
     <w:p>
@@ -2189,15 +2213,17 @@
         <w:jc w:val="both"/>
         <w:rPr>
           <w:rFonts w:ascii="Times New Roman" w:hAnsi="Times New Roman" w:cs="Times New Roman"/>
-          <w:sz w:val="24"/>
-          <w:szCs w:val="24"/>
-        </w:rPr>
-      </w:pPr>
-      <w:r>
-        <w:rPr>
-          <w:rFonts w:ascii="Times New Roman" w:hAnsi="Times New Roman" w:cs="Times New Roman"/>
-          <w:sz w:val="24"/>
-          <w:szCs w:val="24"/>
+          <w:b/>
+          <w:sz w:val="28"/>
+          <w:szCs w:val="28"/>
+        </w:rPr>
+      </w:pPr>
+      <w:r>
+        <w:rPr>
+          <w:rFonts w:ascii="Times New Roman" w:hAnsi="Times New Roman" w:cs="Times New Roman"/>
+          <w:b/>
+          <w:sz w:val="28"/>
+          <w:szCs w:val="28"/>
         </w:rPr>
         <w:t>Akses tanpa batas Berinternet</w:t>
       </w:r>
@@ -2523,7 +2549,6 @@
           <w:sz w:val="28"/>
           <w:szCs w:val="24"/>
         </w:rPr>
-        <w:lastRenderedPageBreak/>
         <w:t>Fungsi VPN</w:t>
       </w:r>
     </w:p>
@@ -2573,7 +2598,18 @@
           <w:sz w:val="24"/>
           <w:szCs w:val="24"/>
         </w:rPr>
-        <w:t>Confidentiality (Kerahasiaan)</w:t>
+        <w:t>Confidentiality (K</w:t>
+      </w:r>
+      <w:bookmarkStart w:id="0" w:name="_GoBack"/>
+      <w:bookmarkEnd w:id="0"/>
+      <w:r>
+        <w:rPr>
+          <w:rFonts w:ascii="Times New Roman" w:hAnsi="Times New Roman" w:cs="Times New Roman"/>
+          <w:b/>
+          <w:sz w:val="24"/>
+          <w:szCs w:val="24"/>
+        </w:rPr>
+        <w:t>erahasiaan)</w:t>
       </w:r>
     </w:p>
     <w:p>
@@ -2836,7 +2872,6 @@
           <w:sz w:val="28"/>
           <w:szCs w:val="28"/>
         </w:rPr>
-        <w:lastRenderedPageBreak/>
         <w:t>Tipe VPN</w:t>
       </w:r>
     </w:p>
@@ -4105,8 +4140,8 @@
           <w:lang w:eastAsia="zh-CN"/>
         </w:rPr>
       </w:pPr>
-      <w:bookmarkStart w:id="0" w:name="more"/>
-      <w:bookmarkEnd w:id="0"/>
+      <w:bookmarkStart w:id="1" w:name="more"/>
+      <w:bookmarkEnd w:id="1"/>
       <w:r>
         <w:rPr>
           <w:rFonts w:ascii="Times New Roman" w:eastAsia="Times New Roman" w:hAnsi="Times New Roman" w:cs="Times New Roman"/>
@@ -5853,8 +5888,116 @@
           <w:szCs w:val="24"/>
         </w:rPr>
       </w:pPr>
-      <w:bookmarkStart w:id="1" w:name="_GoBack"/>
-      <w:bookmarkEnd w:id="1"/>
+    </w:p>
+    <w:p>
+      <w:pPr>
+        <w:rPr>
+          <w:rFonts w:ascii="Times New Roman" w:hAnsi="Times New Roman" w:cs="Times New Roman"/>
+          <w:sz w:val="24"/>
+          <w:szCs w:val="24"/>
+        </w:rPr>
+      </w:pPr>
+    </w:p>
+    <w:p>
+      <w:pPr>
+        <w:rPr>
+          <w:rFonts w:ascii="Times New Roman" w:hAnsi="Times New Roman" w:cs="Times New Roman"/>
+          <w:sz w:val="24"/>
+          <w:szCs w:val="24"/>
+        </w:rPr>
+      </w:pPr>
+    </w:p>
+    <w:p>
+      <w:pPr>
+        <w:rPr>
+          <w:rFonts w:ascii="Times New Roman" w:hAnsi="Times New Roman" w:cs="Times New Roman"/>
+          <w:sz w:val="24"/>
+          <w:szCs w:val="24"/>
+        </w:rPr>
+      </w:pPr>
+    </w:p>
+    <w:p>
+      <w:pPr>
+        <w:rPr>
+          <w:rFonts w:ascii="Times New Roman" w:hAnsi="Times New Roman" w:cs="Times New Roman"/>
+          <w:sz w:val="24"/>
+          <w:szCs w:val="24"/>
+        </w:rPr>
+      </w:pPr>
+    </w:p>
+    <w:p>
+      <w:pPr>
+        <w:rPr>
+          <w:rFonts w:ascii="Times New Roman" w:hAnsi="Times New Roman" w:cs="Times New Roman"/>
+          <w:sz w:val="24"/>
+          <w:szCs w:val="24"/>
+        </w:rPr>
+      </w:pPr>
+    </w:p>
+    <w:p>
+      <w:pPr>
+        <w:rPr>
+          <w:rFonts w:ascii="Times New Roman" w:hAnsi="Times New Roman" w:cs="Times New Roman"/>
+          <w:sz w:val="24"/>
+          <w:szCs w:val="24"/>
+        </w:rPr>
+      </w:pPr>
+    </w:p>
+    <w:p>
+      <w:pPr>
+        <w:rPr>
+          <w:rFonts w:ascii="Times New Roman" w:hAnsi="Times New Roman" w:cs="Times New Roman"/>
+          <w:sz w:val="24"/>
+          <w:szCs w:val="24"/>
+        </w:rPr>
+      </w:pPr>
+    </w:p>
+    <w:p>
+      <w:pPr>
+        <w:rPr>
+          <w:rFonts w:ascii="Times New Roman" w:hAnsi="Times New Roman" w:cs="Times New Roman"/>
+          <w:sz w:val="24"/>
+          <w:szCs w:val="24"/>
+        </w:rPr>
+      </w:pPr>
+    </w:p>
+    <w:p>
+      <w:pPr>
+        <w:rPr>
+          <w:rFonts w:ascii="Times New Roman" w:hAnsi="Times New Roman" w:cs="Times New Roman"/>
+          <w:sz w:val="24"/>
+          <w:szCs w:val="24"/>
+        </w:rPr>
+      </w:pPr>
+    </w:p>
+    <w:p>
+      <w:pPr>
+        <w:rPr>
+          <w:rFonts w:ascii="Times New Roman" w:hAnsi="Times New Roman" w:cs="Times New Roman"/>
+          <w:sz w:val="24"/>
+          <w:szCs w:val="24"/>
+        </w:rPr>
+      </w:pPr>
+    </w:p>
+    <w:p>
+      <w:pPr>
+        <w:tabs>
+          <w:tab w:val="left" w:pos="7260"/>
+        </w:tabs>
+        <w:rPr>
+          <w:rFonts w:ascii="Times New Roman" w:hAnsi="Times New Roman" w:cs="Times New Roman"/>
+          <w:sz w:val="24"/>
+          <w:szCs w:val="24"/>
+        </w:rPr>
+      </w:pPr>
+      <w:r>
+        <w:rPr>
+          <w:rFonts w:ascii="Times New Roman" w:hAnsi="Times New Roman" w:cs="Times New Roman"/>
+          <w:sz w:val="24"/>
+          <w:szCs w:val="24"/>
+        </w:rPr>
+        <w:tab/>
+      </w:r>
     </w:p>
     <w:sectPr>
       <w:headerReference w:type="even" r:id="rId21"/>
@@ -5863,7 +6006,9 @@
       <w:type w:val="continuous"/>
       <w:pgSz w:w="11907" w:h="16839" w:code="9"/>
       <w:pgMar w:top="1100" w:right="980" w:bottom="280" w:left="1720" w:header="878" w:footer="0" w:gutter="0"/>
+      <w:pgNumType w:start="0"/>
       <w:cols w:space="720"/>
+      <w:titlePg/>
       <w:docGrid w:linePitch="299"/>
     </w:sectPr>
   </w:body>
@@ -5978,7 +6123,7 @@
               <w:noProof/>
               <w:color w:val="FFFFFF" w:themeColor="background1"/>
             </w:rPr>
-            <w:t>3</w:t>
+            <w:t>11</w:t>
           </w:r>
           <w:r>
             <w:rPr>
@@ -10798,7 +10943,7 @@
 </file>
 
 <file path=customXml/itemProps2.xml><?xml version="1.0" encoding="utf-8"?>
-<ds:datastoreItem xmlns:ds="http://schemas.openxmlformats.org/officeDocument/2006/customXml" ds:itemID="{20B8DC97-DF9A-49DA-A094-79CA3C3EBC54}">
+<ds:datastoreItem xmlns:ds="http://schemas.openxmlformats.org/officeDocument/2006/customXml" ds:itemID="{3455AE0D-EF63-44C8-B7D8-6FC1D28D6B09}">
   <ds:schemaRefs>
     <ds:schemaRef ds:uri="http://schemas.openxmlformats.org/officeDocument/2006/bibliography"/>
   </ds:schemaRefs>

</xml_diff>